<commit_message>
Git_doc added information about conflict in push
</commit_message>
<xml_diff>
--- a/Git_doc.docx
+++ b/Git_doc.docx
@@ -38,7 +38,7 @@
           <w:noProof/>
         </w:rPr>
         <w:drawing>
-          <wp:inline distT="0" distB="0" distL="0" distR="0" wp14:anchorId="61C05830" wp14:editId="241B3F4C">
+          <wp:inline distT="0" distB="0" distL="0" distR="0" wp14:anchorId="4BC8CB54" wp14:editId="712D3AAB">
             <wp:extent cx="3808675" cy="1650833"/>
             <wp:effectExtent l="0" t="0" r="1905" b="635"/>
             <wp:docPr id="1" name="Picture 1" descr="A screenshot of a cell phone&#10;&#10;Description automatically generated"/>
@@ -80,7 +80,7 @@
           <w:noProof/>
         </w:rPr>
         <w:drawing>
-          <wp:inline distT="0" distB="0" distL="0" distR="0" wp14:anchorId="52700E5C" wp14:editId="51CF68D4">
+          <wp:inline distT="0" distB="0" distL="0" distR="0" wp14:anchorId="6F309433" wp14:editId="35B25FE4">
             <wp:extent cx="3665551" cy="1664379"/>
             <wp:effectExtent l="0" t="0" r="5080" b="0"/>
             <wp:docPr id="2" name="Picture 2" descr="A screenshot of a cell phone&#10;&#10;Description automatically generated"/>
@@ -186,23 +186,7 @@
           <w:bCs/>
           <w:color w:val="FF0000"/>
         </w:rPr>
-        <w:t xml:space="preserve">. </w:t>
-      </w:r>
-      <w:r>
-        <w:rPr>
-          <w:b/>
-          <w:bCs/>
-          <w:color w:val="FF0000"/>
-        </w:rPr>
-        <w:t>Other</w:t>
-      </w:r>
-      <w:r>
-        <w:rPr>
-          <w:b/>
-          <w:bCs/>
-          <w:color w:val="FF0000"/>
-        </w:rPr>
-        <w:t xml:space="preserve"> Branch:</w:t>
+        <w:t>. Other Branch:</w:t>
       </w:r>
     </w:p>
     <w:p>
@@ -299,10 +283,7 @@
     </w:p>
     <w:p>
       <w:r>
-        <w:t xml:space="preserve"> </w:t>
-      </w:r>
-      <w:r>
-        <w:t>Step 3: Switch Branches</w:t>
+        <w:t xml:space="preserve"> Step 3: Switch Branches</w:t>
       </w:r>
     </w:p>
     <w:p>
@@ -417,6 +398,41 @@
     <w:p>
       <w:pPr>
         <w:rPr>
+          <w:b/>
+          <w:bCs/>
+          <w:color w:val="FF0000"/>
+        </w:rPr>
+      </w:pPr>
+      <w:r>
+        <w:rPr>
+          <w:rFonts w:hint="eastAsia"/>
+          <w:b/>
+          <w:bCs/>
+          <w:color w:val="FF0000"/>
+        </w:rPr>
+        <w:t>3</w:t>
+      </w:r>
+      <w:r>
+        <w:rPr>
+          <w:b/>
+          <w:bCs/>
+          <w:color w:val="FF0000"/>
+        </w:rPr>
+        <w:t xml:space="preserve">. </w:t>
+      </w:r>
+      <w:r>
+        <w:rPr>
+          <w:rFonts w:ascii="SimSun" w:eastAsia="SimSun" w:hAnsi="SimSun" w:cs="SimSun" w:hint="eastAsia"/>
+          <w:b/>
+          <w:bCs/>
+          <w:color w:val="FF0000"/>
+        </w:rPr>
+        <w:t>分支合并：</w:t>
+      </w:r>
+    </w:p>
+    <w:p>
+      <w:pPr>
+        <w:rPr>
           <w:rFonts w:ascii="Menlo" w:hAnsi="Menlo" w:cs="Menlo"/>
           <w:color w:val="ABB2BF"/>
           <w:sz w:val="21"/>
@@ -434,10 +450,10 @@
         </w:rPr>
         <w:lastRenderedPageBreak/>
         <w:drawing>
-          <wp:inline distT="0" distB="0" distL="0" distR="0" wp14:anchorId="12B62BA8" wp14:editId="0D953581">
-            <wp:extent cx="5359400" cy="4622800"/>
+          <wp:inline distT="0" distB="0" distL="0" distR="0" wp14:anchorId="17156EF2" wp14:editId="2C4DE779">
+            <wp:extent cx="3911600" cy="3581400"/>
             <wp:effectExtent l="0" t="0" r="0" b="0"/>
-            <wp:docPr id="3" name="Picture 3" descr="A screenshot of a social media post&#10;&#10;Description automatically generated"/>
+            <wp:docPr id="11" name="Picture 11" descr="A screenshot of a cell phone&#10;&#10;Description automatically generated"/>
             <wp:cNvGraphicFramePr>
               <a:graphicFrameLocks xmlns:a="http://schemas.openxmlformats.org/drawingml/2006/main" noChangeAspect="1"/>
             </wp:cNvGraphicFramePr>
@@ -457,7 +473,7 @@
                   <pic:spPr>
                     <a:xfrm>
                       <a:off x="0" y="0"/>
-                      <a:ext cx="5359400" cy="4622800"/>
+                      <a:ext cx="3911600" cy="3581400"/>
                     </a:xfrm>
                     <a:prstGeom prst="rect">
                       <a:avLst/>
@@ -481,6 +497,507 @@
         </w:rPr>
       </w:pPr>
     </w:p>
+    <w:p>
+      <w:pPr>
+        <w:rPr>
+          <w:rFonts w:ascii="SimSun" w:eastAsia="SimSun" w:hAnsi="SimSun" w:cs="SimSun"/>
+          <w:b/>
+          <w:bCs/>
+          <w:color w:val="FF0000"/>
+        </w:rPr>
+      </w:pPr>
+      <w:r>
+        <w:rPr>
+          <w:rFonts w:ascii="SimSun" w:eastAsia="SimSun" w:hAnsi="SimSun" w:cs="SimSun"/>
+          <w:b/>
+          <w:bCs/>
+          <w:color w:val="FF0000"/>
+        </w:rPr>
+        <w:t xml:space="preserve">4. </w:t>
+      </w:r>
+      <w:r>
+        <w:rPr>
+          <w:rFonts w:ascii="SimSun" w:eastAsia="SimSun" w:hAnsi="SimSun" w:cs="SimSun" w:hint="eastAsia"/>
+          <w:b/>
+          <w:bCs/>
+          <w:color w:val="FF0000"/>
+        </w:rPr>
+        <w:t>删除分支</w:t>
+      </w:r>
+    </w:p>
+    <w:p>
+      <w:pPr>
+        <w:rPr>
+          <w:rFonts w:ascii="SimSun" w:eastAsia="SimSun" w:hAnsi="SimSun" w:cs="SimSun"/>
+          <w:b/>
+          <w:bCs/>
+          <w:color w:val="FF0000"/>
+        </w:rPr>
+      </w:pPr>
+    </w:p>
+    <w:p>
+      <w:pPr>
+        <w:rPr>
+          <w:rFonts w:ascii="SimSun" w:eastAsia="SimSun" w:hAnsi="SimSun" w:cs="SimSun"/>
+          <w:b/>
+          <w:bCs/>
+          <w:color w:val="FF0000"/>
+        </w:rPr>
+      </w:pPr>
+      <w:r>
+        <w:rPr>
+          <w:rFonts w:ascii="SimSun" w:eastAsia="SimSun" w:hAnsi="SimSun" w:cs="SimSun"/>
+          <w:b/>
+          <w:bCs/>
+          <w:color w:val="FF0000"/>
+        </w:rPr>
+        <w:drawing>
+          <wp:inline distT="0" distB="0" distL="0" distR="0" wp14:anchorId="43B5D138" wp14:editId="31281707">
+            <wp:extent cx="3564899" cy="3594226"/>
+            <wp:effectExtent l="0" t="0" r="3810" b="0"/>
+            <wp:docPr id="13" name="Picture 13" descr="A screenshot of a cell phone&#10;&#10;Description automatically generated"/>
+            <wp:cNvGraphicFramePr>
+              <a:graphicFrameLocks xmlns:a="http://schemas.openxmlformats.org/drawingml/2006/main" noChangeAspect="1"/>
+            </wp:cNvGraphicFramePr>
+            <a:graphic xmlns:a="http://schemas.openxmlformats.org/drawingml/2006/main">
+              <a:graphicData uri="http://schemas.openxmlformats.org/drawingml/2006/picture">
+                <pic:pic xmlns:pic="http://schemas.openxmlformats.org/drawingml/2006/picture">
+                  <pic:nvPicPr>
+                    <pic:cNvPr id="1" name=""/>
+                    <pic:cNvPicPr/>
+                  </pic:nvPicPr>
+                  <pic:blipFill>
+                    <a:blip r:embed="rId7"/>
+                    <a:stretch>
+                      <a:fillRect/>
+                    </a:stretch>
+                  </pic:blipFill>
+                  <pic:spPr>
+                    <a:xfrm>
+                      <a:off x="0" y="0"/>
+                      <a:ext cx="3569361" cy="3598725"/>
+                    </a:xfrm>
+                    <a:prstGeom prst="rect">
+                      <a:avLst/>
+                    </a:prstGeom>
+                  </pic:spPr>
+                </pic:pic>
+              </a:graphicData>
+            </a:graphic>
+          </wp:inline>
+        </w:drawing>
+      </w:r>
+    </w:p>
+    <w:p>
+      <w:pPr>
+        <w:rPr>
+          <w:rFonts w:ascii="SimSun" w:eastAsia="SimSun" w:hAnsi="SimSun" w:cs="SimSun" w:hint="eastAsia"/>
+          <w:b/>
+          <w:bCs/>
+          <w:color w:val="FF0000"/>
+        </w:rPr>
+      </w:pPr>
+      <w:r>
+        <w:rPr>
+          <w:rFonts w:ascii="SimSun" w:eastAsia="SimSun" w:hAnsi="SimSun" w:cs="SimSun"/>
+          <w:b/>
+          <w:bCs/>
+          <w:color w:val="FF0000"/>
+        </w:rPr>
+        <w:lastRenderedPageBreak/>
+        <w:drawing>
+          <wp:inline distT="0" distB="0" distL="0" distR="0" wp14:anchorId="6A083E88" wp14:editId="5953E330">
+            <wp:extent cx="4137434" cy="1401246"/>
+            <wp:effectExtent l="0" t="0" r="3175" b="0"/>
+            <wp:docPr id="14" name="Picture 14" descr="A screenshot of a cell phone&#10;&#10;Description automatically generated"/>
+            <wp:cNvGraphicFramePr>
+              <a:graphicFrameLocks xmlns:a="http://schemas.openxmlformats.org/drawingml/2006/main" noChangeAspect="1"/>
+            </wp:cNvGraphicFramePr>
+            <a:graphic xmlns:a="http://schemas.openxmlformats.org/drawingml/2006/main">
+              <a:graphicData uri="http://schemas.openxmlformats.org/drawingml/2006/picture">
+                <pic:pic xmlns:pic="http://schemas.openxmlformats.org/drawingml/2006/picture">
+                  <pic:nvPicPr>
+                    <pic:cNvPr id="1" name=""/>
+                    <pic:cNvPicPr/>
+                  </pic:nvPicPr>
+                  <pic:blipFill>
+                    <a:blip r:embed="rId8"/>
+                    <a:stretch>
+                      <a:fillRect/>
+                    </a:stretch>
+                  </pic:blipFill>
+                  <pic:spPr>
+                    <a:xfrm>
+                      <a:off x="0" y="0"/>
+                      <a:ext cx="4159568" cy="1408742"/>
+                    </a:xfrm>
+                    <a:prstGeom prst="rect">
+                      <a:avLst/>
+                    </a:prstGeom>
+                  </pic:spPr>
+                </pic:pic>
+              </a:graphicData>
+            </a:graphic>
+          </wp:inline>
+        </w:drawing>
+      </w:r>
+    </w:p>
+    <w:p>
+      <w:pPr>
+        <w:rPr>
+          <w:rFonts w:ascii="Menlo" w:hAnsi="Menlo" w:cs="Menlo"/>
+          <w:color w:val="ABB2BF"/>
+          <w:sz w:val="21"/>
+          <w:szCs w:val="21"/>
+          <w:shd w:val="clear" w:color="auto" w:fill="282C34"/>
+        </w:rPr>
+      </w:pPr>
+    </w:p>
+    <w:p>
+      <w:pPr>
+        <w:rPr>
+          <w:rFonts w:ascii="Menlo" w:hAnsi="Menlo" w:cs="Menlo"/>
+          <w:color w:val="ABB2BF"/>
+          <w:sz w:val="21"/>
+          <w:szCs w:val="21"/>
+          <w:shd w:val="clear" w:color="auto" w:fill="282C34"/>
+        </w:rPr>
+      </w:pPr>
+    </w:p>
+    <w:p>
+      <w:pPr>
+        <w:rPr>
+          <w:rFonts w:ascii="SimSun" w:eastAsia="SimSun" w:hAnsi="SimSun" w:cs="SimSun"/>
+          <w:b/>
+          <w:bCs/>
+          <w:color w:val="FF0000"/>
+        </w:rPr>
+      </w:pPr>
+      <w:r>
+        <w:rPr>
+          <w:rFonts w:ascii="SimSun" w:eastAsia="SimSun" w:hAnsi="SimSun" w:cs="SimSun"/>
+          <w:b/>
+          <w:bCs/>
+          <w:color w:val="FF0000"/>
+        </w:rPr>
+        <w:t xml:space="preserve">5. </w:t>
+      </w:r>
+      <w:r>
+        <w:rPr>
+          <w:rFonts w:ascii="SimSun" w:eastAsia="SimSun" w:hAnsi="SimSun" w:cs="SimSun" w:hint="eastAsia"/>
+          <w:b/>
+          <w:bCs/>
+          <w:color w:val="FF0000"/>
+        </w:rPr>
+        <w:t>撤回文件修改</w:t>
+      </w:r>
+    </w:p>
+    <w:p>
+      <w:pPr>
+        <w:rPr>
+          <w:rFonts w:ascii="SimSun" w:eastAsia="SimSun" w:hAnsi="SimSun" w:cs="SimSun" w:hint="eastAsia"/>
+          <w:color w:val="ABB2BF"/>
+          <w:sz w:val="21"/>
+          <w:szCs w:val="21"/>
+          <w:shd w:val="clear" w:color="auto" w:fill="282C34"/>
+        </w:rPr>
+      </w:pPr>
+      <w:r>
+        <w:rPr>
+          <w:rFonts w:ascii="SimSun" w:eastAsia="SimSun" w:hAnsi="SimSun" w:cs="SimSun"/>
+          <w:color w:val="ABB2BF"/>
+          <w:sz w:val="21"/>
+          <w:szCs w:val="21"/>
+          <w:shd w:val="clear" w:color="auto" w:fill="282C34"/>
+        </w:rPr>
+        <w:drawing>
+          <wp:inline distT="0" distB="0" distL="0" distR="0" wp14:anchorId="023F84FA" wp14:editId="59DD2ACF">
+            <wp:extent cx="4030208" cy="3784348"/>
+            <wp:effectExtent l="0" t="0" r="0" b="635"/>
+            <wp:docPr id="5" name="Picture 5" descr="A screenshot of a social media post&#10;&#10;Description automatically generated"/>
+            <wp:cNvGraphicFramePr>
+              <a:graphicFrameLocks xmlns:a="http://schemas.openxmlformats.org/drawingml/2006/main" noChangeAspect="1"/>
+            </wp:cNvGraphicFramePr>
+            <a:graphic xmlns:a="http://schemas.openxmlformats.org/drawingml/2006/main">
+              <a:graphicData uri="http://schemas.openxmlformats.org/drawingml/2006/picture">
+                <pic:pic xmlns:pic="http://schemas.openxmlformats.org/drawingml/2006/picture">
+                  <pic:nvPicPr>
+                    <pic:cNvPr id="1" name=""/>
+                    <pic:cNvPicPr/>
+                  </pic:nvPicPr>
+                  <pic:blipFill>
+                    <a:blip r:embed="rId9"/>
+                    <a:stretch>
+                      <a:fillRect/>
+                    </a:stretch>
+                  </pic:blipFill>
+                  <pic:spPr>
+                    <a:xfrm>
+                      <a:off x="0" y="0"/>
+                      <a:ext cx="4042251" cy="3795657"/>
+                    </a:xfrm>
+                    <a:prstGeom prst="rect">
+                      <a:avLst/>
+                    </a:prstGeom>
+                  </pic:spPr>
+                </pic:pic>
+              </a:graphicData>
+            </a:graphic>
+          </wp:inline>
+        </w:drawing>
+      </w:r>
+    </w:p>
+    <w:p>
+      <w:pPr>
+        <w:rPr>
+          <w:rFonts w:ascii="Menlo" w:hAnsi="Menlo" w:cs="Menlo"/>
+          <w:color w:val="ABB2BF"/>
+          <w:sz w:val="21"/>
+          <w:szCs w:val="21"/>
+          <w:shd w:val="clear" w:color="auto" w:fill="282C34"/>
+        </w:rPr>
+      </w:pPr>
+      <w:r>
+        <w:rPr>
+          <w:rFonts w:ascii="Menlo" w:hAnsi="Menlo" w:cs="Menlo"/>
+          <w:color w:val="ABB2BF"/>
+          <w:sz w:val="21"/>
+          <w:szCs w:val="21"/>
+          <w:shd w:val="clear" w:color="auto" w:fill="282C34"/>
+        </w:rPr>
+        <w:lastRenderedPageBreak/>
+        <w:drawing>
+          <wp:inline distT="0" distB="0" distL="0" distR="0" wp14:anchorId="14C025B0" wp14:editId="2A729D4B">
+            <wp:extent cx="5007894" cy="4490519"/>
+            <wp:effectExtent l="0" t="0" r="0" b="5715"/>
+            <wp:docPr id="4" name="Picture 4" descr="A screenshot of a cell phone&#10;&#10;Description automatically generated"/>
+            <wp:cNvGraphicFramePr>
+              <a:graphicFrameLocks xmlns:a="http://schemas.openxmlformats.org/drawingml/2006/main" noChangeAspect="1"/>
+            </wp:cNvGraphicFramePr>
+            <a:graphic xmlns:a="http://schemas.openxmlformats.org/drawingml/2006/main">
+              <a:graphicData uri="http://schemas.openxmlformats.org/drawingml/2006/picture">
+                <pic:pic xmlns:pic="http://schemas.openxmlformats.org/drawingml/2006/picture">
+                  <pic:nvPicPr>
+                    <pic:cNvPr id="1" name=""/>
+                    <pic:cNvPicPr/>
+                  </pic:nvPicPr>
+                  <pic:blipFill>
+                    <a:blip r:embed="rId10"/>
+                    <a:stretch>
+                      <a:fillRect/>
+                    </a:stretch>
+                  </pic:blipFill>
+                  <pic:spPr>
+                    <a:xfrm>
+                      <a:off x="0" y="0"/>
+                      <a:ext cx="5010923" cy="4493235"/>
+                    </a:xfrm>
+                    <a:prstGeom prst="rect">
+                      <a:avLst/>
+                    </a:prstGeom>
+                  </pic:spPr>
+                </pic:pic>
+              </a:graphicData>
+            </a:graphic>
+          </wp:inline>
+        </w:drawing>
+      </w:r>
+    </w:p>
+    <w:p>
+      <w:pPr>
+        <w:rPr>
+          <w:rFonts w:ascii="Menlo" w:hAnsi="Menlo" w:cs="Menlo" w:hint="eastAsia"/>
+          <w:color w:val="ABB2BF"/>
+          <w:sz w:val="21"/>
+          <w:szCs w:val="21"/>
+          <w:shd w:val="clear" w:color="auto" w:fill="282C34"/>
+        </w:rPr>
+      </w:pPr>
+    </w:p>
+    <w:p>
+      <w:pPr>
+        <w:rPr>
+          <w:rFonts w:ascii="Menlo" w:hAnsi="Menlo" w:cs="Menlo"/>
+          <w:color w:val="ABB2BF"/>
+          <w:sz w:val="21"/>
+          <w:szCs w:val="21"/>
+          <w:shd w:val="clear" w:color="auto" w:fill="282C34"/>
+        </w:rPr>
+      </w:pPr>
+    </w:p>
+    <w:p>
+      <w:pPr>
+        <w:rPr>
+          <w:rFonts w:ascii="SimSun" w:eastAsia="SimSun" w:hAnsi="SimSun" w:cs="SimSun"/>
+          <w:b/>
+          <w:bCs/>
+          <w:color w:val="FF0000"/>
+        </w:rPr>
+      </w:pPr>
+      <w:r>
+        <w:rPr>
+          <w:rFonts w:ascii="SimSun" w:eastAsia="SimSun" w:hAnsi="SimSun" w:cs="SimSun"/>
+          <w:b/>
+          <w:bCs/>
+          <w:color w:val="FF0000"/>
+        </w:rPr>
+        <w:t xml:space="preserve">6. </w:t>
+      </w:r>
+      <w:r>
+        <w:rPr>
+          <w:rFonts w:ascii="SimSun" w:eastAsia="SimSun" w:hAnsi="SimSun" w:cs="SimSun" w:hint="eastAsia"/>
+          <w:b/>
+          <w:bCs/>
+          <w:color w:val="FF0000"/>
+        </w:rPr>
+        <w:t>提交代码发生冲突不能合并</w:t>
+      </w:r>
+    </w:p>
+    <w:p>
+      <w:pPr>
+        <w:rPr>
+          <w:rFonts w:ascii="Menlo" w:hAnsi="Menlo" w:cs="Menlo"/>
+          <w:color w:val="ABB2BF"/>
+          <w:sz w:val="21"/>
+          <w:szCs w:val="21"/>
+          <w:shd w:val="clear" w:color="auto" w:fill="282C34"/>
+        </w:rPr>
+      </w:pPr>
+      <w:r>
+        <w:rPr>
+          <w:rFonts w:ascii="Menlo" w:hAnsi="Menlo" w:cs="Menlo"/>
+          <w:color w:val="ABB2BF"/>
+          <w:sz w:val="21"/>
+          <w:szCs w:val="21"/>
+          <w:shd w:val="clear" w:color="auto" w:fill="282C34"/>
+        </w:rPr>
+        <w:drawing>
+          <wp:inline distT="0" distB="0" distL="0" distR="0" wp14:anchorId="0A08FD3F" wp14:editId="15E819CE">
+            <wp:extent cx="4432439" cy="2679826"/>
+            <wp:effectExtent l="0" t="0" r="0" b="0"/>
+            <wp:docPr id="15" name="Picture 15" descr="A screenshot of a social media post&#10;&#10;Description automatically generated"/>
+            <wp:cNvGraphicFramePr>
+              <a:graphicFrameLocks xmlns:a="http://schemas.openxmlformats.org/drawingml/2006/main" noChangeAspect="1"/>
+            </wp:cNvGraphicFramePr>
+            <a:graphic xmlns:a="http://schemas.openxmlformats.org/drawingml/2006/main">
+              <a:graphicData uri="http://schemas.openxmlformats.org/drawingml/2006/picture">
+                <pic:pic xmlns:pic="http://schemas.openxmlformats.org/drawingml/2006/picture">
+                  <pic:nvPicPr>
+                    <pic:cNvPr id="1" name=""/>
+                    <pic:cNvPicPr/>
+                  </pic:nvPicPr>
+                  <pic:blipFill>
+                    <a:blip r:embed="rId11"/>
+                    <a:stretch>
+                      <a:fillRect/>
+                    </a:stretch>
+                  </pic:blipFill>
+                  <pic:spPr>
+                    <a:xfrm>
+                      <a:off x="0" y="0"/>
+                      <a:ext cx="4439209" cy="2683919"/>
+                    </a:xfrm>
+                    <a:prstGeom prst="rect">
+                      <a:avLst/>
+                    </a:prstGeom>
+                  </pic:spPr>
+                </pic:pic>
+              </a:graphicData>
+            </a:graphic>
+          </wp:inline>
+        </w:drawing>
+      </w:r>
+    </w:p>
+    <w:p>
+      <w:pPr>
+        <w:rPr>
+          <w:rFonts w:ascii="Menlo" w:hAnsi="Menlo" w:cs="Menlo" w:hint="eastAsia"/>
+          <w:color w:val="ABB2BF"/>
+          <w:sz w:val="21"/>
+          <w:szCs w:val="21"/>
+          <w:shd w:val="clear" w:color="auto" w:fill="282C34"/>
+        </w:rPr>
+      </w:pPr>
+    </w:p>
+    <w:p>
+      <w:pPr>
+        <w:rPr>
+          <w:rFonts w:ascii="SimSun" w:eastAsia="SimSun" w:hAnsi="SimSun" w:cs="SimSun"/>
+        </w:rPr>
+      </w:pPr>
+      <w:r>
+        <w:rPr>
+          <w:rFonts w:hint="eastAsia"/>
+        </w:rPr>
+        <w:t>git</w:t>
+      </w:r>
+      <w:r>
+        <w:t xml:space="preserve"> rebase</w:t>
+      </w:r>
+      <w:r>
+        <w:rPr>
+          <w:rFonts w:ascii="SimSun" w:eastAsia="SimSun" w:hAnsi="SimSun" w:cs="SimSun" w:hint="eastAsia"/>
+        </w:rPr>
+        <w:t>的介绍：</w:t>
+      </w:r>
+    </w:p>
+    <w:p>
+      <w:hyperlink r:id="rId12" w:history="1">
+        <w:r>
+          <w:rPr>
+            <w:color w:val="0000FF"/>
+            <w:u w:val="single"/>
+          </w:rPr>
+          <w:t>http://gitbook.liuhui998.com/4_2.html</w:t>
+        </w:r>
+      </w:hyperlink>
+    </w:p>
+    <w:p>
+      <w:pPr>
+        <w:rPr>
+          <w:rFonts w:hint="eastAsia"/>
+        </w:rPr>
+      </w:pPr>
+      <w:r>
+        <w:lastRenderedPageBreak/>
+        <w:drawing>
+          <wp:inline distT="0" distB="0" distL="0" distR="0" wp14:anchorId="0432A4FE" wp14:editId="25F05DBF">
+            <wp:extent cx="4750204" cy="4282289"/>
+            <wp:effectExtent l="0" t="0" r="0" b="0"/>
+            <wp:docPr id="16" name="Picture 16" descr="A screenshot of a cell phone&#10;&#10;Description automatically generated"/>
+            <wp:cNvGraphicFramePr>
+              <a:graphicFrameLocks xmlns:a="http://schemas.openxmlformats.org/drawingml/2006/main" noChangeAspect="1"/>
+            </wp:cNvGraphicFramePr>
+            <a:graphic xmlns:a="http://schemas.openxmlformats.org/drawingml/2006/main">
+              <a:graphicData uri="http://schemas.openxmlformats.org/drawingml/2006/picture">
+                <pic:pic xmlns:pic="http://schemas.openxmlformats.org/drawingml/2006/picture">
+                  <pic:nvPicPr>
+                    <pic:cNvPr id="1" name=""/>
+                    <pic:cNvPicPr/>
+                  </pic:nvPicPr>
+                  <pic:blipFill>
+                    <a:blip r:embed="rId13"/>
+                    <a:stretch>
+                      <a:fillRect/>
+                    </a:stretch>
+                  </pic:blipFill>
+                  <pic:spPr>
+                    <a:xfrm>
+                      <a:off x="0" y="0"/>
+                      <a:ext cx="4751624" cy="4283569"/>
+                    </a:xfrm>
+                    <a:prstGeom prst="rect">
+                      <a:avLst/>
+                    </a:prstGeom>
+                  </pic:spPr>
+                </pic:pic>
+              </a:graphicData>
+            </a:graphic>
+          </wp:inline>
+        </w:drawing>
+      </w:r>
+    </w:p>
+    <w:p/>
     <w:sectPr>
       <w:pgSz w:w="12240" w:h="15840"/>
       <w:pgMar w:top="1440" w:right="1440" w:bottom="1440" w:left="1440" w:header="720" w:footer="720" w:gutter="0"/>

</xml_diff>